<commit_message>
agregando primera parte del readme
</commit_message>
<xml_diff>
--- a/README DATALOVERS.docx
+++ b/README DATALOVERS.docx
@@ -29,6 +29,12 @@
         <w:t>nada,</w:t>
       </w:r>
       <w:r>
+        <w:t xml:space="preserve"> e</w:t>
+      </w:r>
+      <w:r>
+        <w:t>n equipo</w:t>
+      </w:r>
+      <w:r>
         <w:t xml:space="preserve"> decidimos utilizar la </w:t>
       </w:r>
       <w:r>
@@ -47,10 +53,10 @@
         <w:t xml:space="preserve"> porque</w:t>
       </w:r>
       <w:r>
-        <w:t xml:space="preserve"> mi compañera y yo</w:t>
-      </w:r>
-      <w:r>
-        <w:t xml:space="preserve"> pensamos que </w:t>
+        <w:t xml:space="preserve"> </w:t>
+      </w:r>
+      <w:r>
+        <w:t xml:space="preserve">pensamos que </w:t>
       </w:r>
       <w:r>
         <w:t>sería</w:t>
@@ -166,41 +172,268 @@
         <w:jc w:val="both"/>
       </w:pPr>
       <w:r>
-        <w:t>*</w:t>
+        <w:t xml:space="preserve">* Adolescentes, jóvenes y adultos </w:t>
+      </w:r>
+      <w:r>
+        <w:t>(que</w:t>
+      </w:r>
+      <w:r>
+        <w:t xml:space="preserve"> estén entre los 15 - 35 años de edad aproximadamente).</w:t>
+      </w:r>
+    </w:p>
+    <w:p>
+      <w:pPr>
+        <w:jc w:val="both"/>
+      </w:pPr>
+      <w:r>
+        <w:t>*</w:t>
+      </w:r>
+      <w:r>
+        <w:t xml:space="preserve">Personas interesadas en </w:t>
+      </w:r>
+      <w:r>
+        <w:t>conocer a los</w:t>
       </w:r>
       <w:r>
         <w:t xml:space="preserve"> </w:t>
       </w:r>
       <w:r>
-        <w:t>Adolescentes,</w:t>
-      </w:r>
-      <w:r>
-        <w:t xml:space="preserve"> j</w:t>
-      </w:r>
-      <w:r>
-        <w:t>óvenes</w:t>
-      </w:r>
-      <w:r>
-        <w:t xml:space="preserve"> y adultos </w:t>
-      </w:r>
-      <w:r>
-        <w:t>(que</w:t>
-      </w:r>
-      <w:r>
-        <w:t xml:space="preserve"> estén entre los </w:t>
-      </w:r>
-      <w:r>
-        <w:t>15 - 35 años</w:t>
-      </w:r>
-      <w:r>
-        <w:t xml:space="preserve"> de edad</w:t>
-      </w:r>
-      <w:r>
-        <w:t xml:space="preserve"> aproximadamente</w:t>
+        <w:t>Pokémon</w:t>
+      </w:r>
+      <w:r>
+        <w:t xml:space="preserve"> o quienes ya conocen, aprender un poco más sobre sus tipos, debilidades o conocer si un Pokémon tiene evolución o no y cual es</w:t>
+      </w:r>
+      <w:r>
+        <w:t>.</w:t>
+      </w:r>
+    </w:p>
+    <w:p>
+      <w:pPr>
+        <w:jc w:val="both"/>
+      </w:pPr>
+      <w:r>
+        <w:t>*</w:t>
+      </w:r>
+      <w:r>
+        <w:t xml:space="preserve">Personas </w:t>
+      </w:r>
+      <w:r>
+        <w:t>a las que les gusten los videojuegos y quizá tengan curiosidad por jugar algún tipo de juego relacionado con Pokémon</w:t>
+      </w:r>
+      <w:r>
+        <w:t>.</w:t>
+      </w:r>
+    </w:p>
+    <w:p>
+      <w:pPr>
+        <w:jc w:val="both"/>
+      </w:pPr>
+    </w:p>
+    <w:p>
+      <w:pPr>
+        <w:jc w:val="both"/>
+      </w:pPr>
+      <w:r>
+        <w:t>**</w:t>
+      </w:r>
+      <w:r>
+        <w:t xml:space="preserve">¿Cuáles son los objetivos de estos usuarios en relación con el </w:t>
+      </w:r>
+      <w:proofErr w:type="gramStart"/>
+      <w:r>
+        <w:t>producto?</w:t>
+      </w:r>
+      <w:r>
+        <w:t>*</w:t>
+      </w:r>
+      <w:proofErr w:type="gramEnd"/>
+      <w:r>
+        <w:t>*</w:t>
+      </w:r>
+    </w:p>
+    <w:p>
+      <w:pPr>
+        <w:jc w:val="both"/>
+      </w:pPr>
+      <w:r>
+        <w:t>*</w:t>
+      </w:r>
+      <w:r>
+        <w:t xml:space="preserve">Conocer </w:t>
+      </w:r>
+      <w:r>
+        <w:t>más</w:t>
+      </w:r>
+      <w:r>
+        <w:t xml:space="preserve"> sobre habilidades, debilidades, evoluciones y características que definen a los </w:t>
+      </w:r>
+      <w:r>
+        <w:t>Pokémon</w:t>
+      </w:r>
+      <w:r>
+        <w:t>.</w:t>
+      </w:r>
+    </w:p>
+    <w:p>
+      <w:pPr>
+        <w:jc w:val="both"/>
+      </w:pPr>
+    </w:p>
+    <w:p>
+      <w:pPr>
+        <w:jc w:val="both"/>
+      </w:pPr>
+      <w:r>
+        <w:t>**</w:t>
+      </w:r>
+      <w:r>
+        <w:t xml:space="preserve">¿Cuáles son los datos más relevantes que quieren ver en la interfaz y por </w:t>
+      </w:r>
+      <w:proofErr w:type="gramStart"/>
+      <w:r>
+        <w:t>qué?</w:t>
+      </w:r>
+      <w:r>
+        <w:t>*</w:t>
+      </w:r>
+      <w:proofErr w:type="gramEnd"/>
+      <w:r>
+        <w:t>*</w:t>
+      </w:r>
+    </w:p>
+    <w:p>
+      <w:pPr>
+        <w:jc w:val="both"/>
+      </w:pPr>
+      <w:r>
+        <w:t>*</w:t>
+      </w:r>
+      <w:r>
+        <w:t>Breve descripción de</w:t>
+      </w:r>
+      <w:r>
+        <w:t xml:space="preserve"> la información que podrán encontrar en nuestra página</w:t>
+      </w:r>
+      <w:r>
+        <w:t>.</w:t>
+      </w:r>
+    </w:p>
+    <w:p>
+      <w:pPr>
+        <w:jc w:val="both"/>
+      </w:pPr>
+      <w:r>
+        <w:t>*Poder ordenar alfabéticamente</w:t>
+      </w:r>
+      <w:r>
+        <w:t>.</w:t>
+      </w:r>
+    </w:p>
+    <w:p>
+      <w:pPr>
+        <w:jc w:val="both"/>
+      </w:pPr>
+      <w:r>
+        <w:t>*Poder ordenar numéricamente.</w:t>
+      </w:r>
+    </w:p>
+    <w:p>
+      <w:pPr>
+        <w:jc w:val="both"/>
+      </w:pPr>
+      <w:r>
+        <w:t>*</w:t>
+      </w:r>
+      <w:r>
+        <w:t>Filtrar</w:t>
+      </w:r>
+      <w:r>
+        <w:t xml:space="preserve"> por tipo (agua, aire, </w:t>
+      </w:r>
+      <w:r>
+        <w:t>fuego, tierra</w:t>
       </w:r>
       <w:r>
         <w:t>)</w:t>
       </w:r>
+    </w:p>
+    <w:p>
+      <w:pPr>
+        <w:jc w:val="both"/>
+      </w:pPr>
+      <w:r>
+        <w:t>*</w:t>
+      </w:r>
+      <w:r>
+        <w:t>Filtrar por debilidad.</w:t>
+      </w:r>
+    </w:p>
+    <w:p>
+      <w:pPr>
+        <w:jc w:val="both"/>
+      </w:pPr>
+    </w:p>
+    <w:p>
+      <w:pPr>
+        <w:jc w:val="both"/>
+      </w:pPr>
+      <w:r>
+        <w:t>**</w:t>
+      </w:r>
+      <w:r>
+        <w:t xml:space="preserve">¿Cuándo utilizan o utilizarían el </w:t>
+      </w:r>
+      <w:proofErr w:type="gramStart"/>
+      <w:r>
+        <w:t>producto</w:t>
+      </w:r>
+      <w:r>
+        <w:t>?*</w:t>
+      </w:r>
+      <w:proofErr w:type="gramEnd"/>
+      <w:r>
+        <w:t>*</w:t>
+      </w:r>
+    </w:p>
+    <w:p>
+      <w:pPr>
+        <w:jc w:val="both"/>
+      </w:pPr>
+      <w:r>
+        <w:t>*</w:t>
+      </w:r>
+      <w:r>
+        <w:t xml:space="preserve">Cuando un usuario del juego </w:t>
+      </w:r>
+      <w:r>
+        <w:t>Pokémon</w:t>
+      </w:r>
+      <w:r>
+        <w:t xml:space="preserve"> </w:t>
+      </w:r>
+      <w:proofErr w:type="spellStart"/>
+      <w:r>
+        <w:t>Go</w:t>
+      </w:r>
+      <w:proofErr w:type="spellEnd"/>
+      <w:r>
+        <w:t xml:space="preserve"> quisiera saber que </w:t>
+      </w:r>
+      <w:r>
+        <w:t>Pokémon</w:t>
+      </w:r>
+      <w:r>
+        <w:t xml:space="preserve"> le falta</w:t>
+      </w:r>
+      <w:r>
+        <w:t xml:space="preserve"> con base al</w:t>
+      </w:r>
+      <w:r>
+        <w:t xml:space="preserve"> tipo</w:t>
+      </w:r>
+      <w:r>
+        <w:t xml:space="preserve"> de los mismos</w:t>
+      </w:r>
       <w:r>
         <w:t>.</w:t>
       </w:r>
@@ -210,335 +443,63 @@
         <w:jc w:val="both"/>
       </w:pPr>
       <w:r>
-        <w:t>*</w:t>
-      </w:r>
-      <w:r>
-        <w:t xml:space="preserve">Personas interesadas en </w:t>
-      </w:r>
-      <w:r>
-        <w:t>conocer a los</w:t>
+        <w:lastRenderedPageBreak/>
+        <w:t xml:space="preserve">*Cuando algún usuario esté interesado </w:t>
+      </w:r>
+      <w:r>
+        <w:t xml:space="preserve">en </w:t>
+      </w:r>
+      <w:r>
+        <w:t xml:space="preserve">algún tipo de juego que este relacionado a Pokémon </w:t>
+      </w:r>
+      <w:r>
+        <w:t>y</w:t>
+      </w:r>
+      <w:r>
+        <w:t xml:space="preserve"> pueda tener acceso rápido a la información </w:t>
+      </w:r>
+      <w:r>
+        <w:t>de cada</w:t>
+      </w:r>
+      <w:r>
+        <w:t xml:space="preserve"> Pokémon </w:t>
+      </w:r>
+      <w:r>
+        <w:t xml:space="preserve">y esto le permita </w:t>
+      </w:r>
+      <w:r>
+        <w:t>seleccionar mejor su estrategia de juego.</w:t>
+      </w:r>
+    </w:p>
+    <w:p>
+      <w:pPr>
+        <w:jc w:val="both"/>
+      </w:pPr>
+      <w:r>
+        <w:t xml:space="preserve">Una vez que definimos todo lo anterior mencionado, comenzamos a pensar en cómo tendría que ser el diseño de nuestra página, en nuestro caso pensamos que tenia que ser algo llamativo </w:t>
+      </w:r>
+      <w:r>
+        <w:t>acorde al tema que habíamos elegido; tenía que</w:t>
+      </w:r>
+      <w:r>
+        <w:t xml:space="preserve"> ser</w:t>
       </w:r>
       <w:r>
         <w:t xml:space="preserve"> </w:t>
       </w:r>
       <w:r>
-        <w:t>Pokémon</w:t>
-      </w:r>
-      <w:r>
-        <w:t xml:space="preserve"> o quienes ya conocen, aprender un poco más sobre sus tipos, debilidades o conocer si un Pokémon tiene evolución o no y cual es</w:t>
-      </w:r>
-      <w:r>
-        <w:t>.</w:t>
-      </w:r>
-    </w:p>
-    <w:p>
-      <w:pPr>
-        <w:jc w:val="both"/>
-      </w:pPr>
-      <w:r>
-        <w:t>*</w:t>
-      </w:r>
-      <w:r>
-        <w:t xml:space="preserve">Personas </w:t>
-      </w:r>
-      <w:r>
-        <w:t>a las que les gusten los videojuegos y quizá tengan curiosidad por jugar algún tipo de juego relacionado con Pokémon</w:t>
-      </w:r>
-      <w:r>
-        <w:t>.</w:t>
-      </w:r>
-    </w:p>
-    <w:p>
-      <w:pPr>
-        <w:jc w:val="both"/>
-      </w:pPr>
-    </w:p>
-    <w:p>
-      <w:pPr>
-        <w:jc w:val="both"/>
-      </w:pPr>
-      <w:r>
-        <w:t>**</w:t>
-      </w:r>
-      <w:r>
-        <w:t xml:space="preserve">¿Cuáles son los objetivos de estos usuarios en relación con el </w:t>
-      </w:r>
-      <w:proofErr w:type="gramStart"/>
-      <w:r>
-        <w:t>producto?</w:t>
-      </w:r>
-      <w:r>
-        <w:t>*</w:t>
-      </w:r>
-      <w:proofErr w:type="gramEnd"/>
-      <w:r>
-        <w:t>*</w:t>
-      </w:r>
-    </w:p>
-    <w:p>
-      <w:pPr>
-        <w:jc w:val="both"/>
-      </w:pPr>
-      <w:r>
-        <w:t>*</w:t>
-      </w:r>
-      <w:r>
-        <w:t xml:space="preserve">Conocer </w:t>
-      </w:r>
-      <w:r>
-        <w:t>más</w:t>
-      </w:r>
-      <w:r>
-        <w:t xml:space="preserve"> sobre habilidades, debilidades, evoluciones y características que definen a los </w:t>
-      </w:r>
-      <w:r>
-        <w:t>Pokémon</w:t>
-      </w:r>
-      <w:r>
-        <w:t>.</w:t>
-      </w:r>
-    </w:p>
-    <w:p>
-      <w:pPr>
-        <w:jc w:val="both"/>
-      </w:pPr>
-    </w:p>
-    <w:p>
-      <w:pPr>
-        <w:jc w:val="both"/>
-      </w:pPr>
-      <w:r>
-        <w:t>**</w:t>
-      </w:r>
-      <w:r>
-        <w:t xml:space="preserve">¿Cuáles son los datos más relevantes que quieren ver en la interfaz y por </w:t>
-      </w:r>
-      <w:proofErr w:type="gramStart"/>
-      <w:r>
-        <w:t>qué?</w:t>
-      </w:r>
-      <w:r>
-        <w:t>*</w:t>
-      </w:r>
-      <w:proofErr w:type="gramEnd"/>
-      <w:r>
-        <w:t>*</w:t>
-      </w:r>
-    </w:p>
-    <w:p>
-      <w:pPr>
-        <w:jc w:val="both"/>
-      </w:pPr>
-      <w:r>
-        <w:t>*</w:t>
-      </w:r>
-      <w:r>
-        <w:t>Breve descripción de</w:t>
-      </w:r>
-      <w:r>
-        <w:t xml:space="preserve"> la información que podrán encontrar en nuestra página</w:t>
-      </w:r>
-      <w:r>
-        <w:t>.</w:t>
-      </w:r>
-    </w:p>
-    <w:p>
-      <w:pPr>
-        <w:jc w:val="both"/>
-      </w:pPr>
-      <w:r>
-        <w:t>*Poder ordenar alfabéticamente</w:t>
-      </w:r>
-      <w:r>
-        <w:t>.</w:t>
-      </w:r>
-    </w:p>
-    <w:p>
-      <w:pPr>
-        <w:jc w:val="both"/>
-      </w:pPr>
-      <w:r>
-        <w:t xml:space="preserve">*Poder ordenar </w:t>
-      </w:r>
-      <w:r>
-        <w:t>numéricamente</w:t>
-      </w:r>
-      <w:r>
-        <w:t>.</w:t>
-      </w:r>
-    </w:p>
-    <w:p>
-      <w:pPr>
-        <w:jc w:val="both"/>
-      </w:pPr>
-      <w:r>
-        <w:t>*</w:t>
-      </w:r>
-      <w:r>
-        <w:t>Filtrar</w:t>
-      </w:r>
-      <w:r>
-        <w:t xml:space="preserve"> por tipo (agua, aire, </w:t>
-      </w:r>
-      <w:r>
-        <w:t>fuego, tierra</w:t>
-      </w:r>
-      <w:r>
-        <w:t>)</w:t>
-      </w:r>
-    </w:p>
-    <w:p>
-      <w:pPr>
-        <w:jc w:val="both"/>
-      </w:pPr>
-      <w:r>
-        <w:t>*</w:t>
-      </w:r>
-      <w:r>
-        <w:t>Filtrar por debilidad.</w:t>
-      </w:r>
-    </w:p>
-    <w:p>
-      <w:pPr>
-        <w:jc w:val="both"/>
-      </w:pPr>
+        <w:t>visualmente agradable para el usuario</w:t>
+      </w:r>
+      <w:r>
+        <w:t xml:space="preserve"> para </w:t>
+      </w:r>
+      <w:r>
+        <w:t xml:space="preserve">llamar </w:t>
+      </w:r>
       <w:bookmarkStart w:id="0" w:name="_GoBack"/>
       <w:bookmarkEnd w:id="0"/>
-    </w:p>
-    <w:p>
-      <w:pPr>
-        <w:jc w:val="both"/>
-      </w:pPr>
-      <w:r>
-        <w:t>**</w:t>
-      </w:r>
-      <w:r>
-        <w:t xml:space="preserve">¿Cuándo utilizan o utilizarían el </w:t>
-      </w:r>
-      <w:proofErr w:type="gramStart"/>
-      <w:r>
-        <w:t>producto</w:t>
-      </w:r>
-      <w:r>
-        <w:t>?*</w:t>
-      </w:r>
-      <w:proofErr w:type="gramEnd"/>
-      <w:r>
-        <w:t>*</w:t>
-      </w:r>
-    </w:p>
-    <w:p>
-      <w:pPr>
-        <w:jc w:val="both"/>
-      </w:pPr>
-      <w:r>
-        <w:t>*</w:t>
-      </w:r>
-      <w:r>
-        <w:t xml:space="preserve">Cuando un usuario del juego </w:t>
-      </w:r>
-      <w:r>
-        <w:t>Pokémon</w:t>
-      </w:r>
-      <w:r>
-        <w:t xml:space="preserve"> </w:t>
-      </w:r>
-      <w:proofErr w:type="spellStart"/>
-      <w:r>
-        <w:t>Go</w:t>
-      </w:r>
-      <w:proofErr w:type="spellEnd"/>
-      <w:r>
-        <w:t xml:space="preserve"> quisiera saber que </w:t>
-      </w:r>
-      <w:r>
-        <w:t>Pokémon</w:t>
-      </w:r>
-      <w:r>
-        <w:t xml:space="preserve"> le falta</w:t>
-      </w:r>
-      <w:r>
-        <w:t xml:space="preserve"> con base al</w:t>
-      </w:r>
-      <w:r>
-        <w:t xml:space="preserve"> tipo</w:t>
-      </w:r>
-      <w:r>
-        <w:t xml:space="preserve"> de los mismos</w:t>
-      </w:r>
-      <w:r>
-        <w:t>.</w:t>
-      </w:r>
-    </w:p>
-    <w:p>
-      <w:pPr>
-        <w:jc w:val="both"/>
-      </w:pPr>
-      <w:r>
-        <w:lastRenderedPageBreak/>
-        <w:t xml:space="preserve">*Cuando </w:t>
-      </w:r>
-      <w:r>
-        <w:t xml:space="preserve">algún </w:t>
-      </w:r>
-      <w:r>
-        <w:t xml:space="preserve">usuario </w:t>
-      </w:r>
-      <w:r>
-        <w:t xml:space="preserve">esté interesado </w:t>
-      </w:r>
-      <w:r>
-        <w:t xml:space="preserve">en </w:t>
-      </w:r>
-      <w:r>
-        <w:t xml:space="preserve">algún tipo de </w:t>
-      </w:r>
-      <w:r>
-        <w:t>juego</w:t>
-      </w:r>
-      <w:r>
-        <w:t xml:space="preserve"> que este relacionado a</w:t>
-      </w:r>
-      <w:r>
-        <w:t xml:space="preserve"> Pokémon</w:t>
-      </w:r>
-      <w:r>
-        <w:t xml:space="preserve"> </w:t>
-      </w:r>
-      <w:r>
-        <w:t>y</w:t>
-      </w:r>
-      <w:r>
-        <w:t xml:space="preserve"> pueda tener acceso rápido a la información </w:t>
-      </w:r>
-      <w:r>
-        <w:t>de cada</w:t>
-      </w:r>
-      <w:r>
-        <w:t xml:space="preserve"> Pokémon </w:t>
-      </w:r>
-      <w:r>
-        <w:t xml:space="preserve">y esto le permita </w:t>
-      </w:r>
-      <w:r>
-        <w:t>seleccionar mejor su estrategia de juego.</w:t>
-      </w:r>
-    </w:p>
-    <w:p>
-      <w:pPr>
-        <w:jc w:val="both"/>
-      </w:pPr>
-      <w:r>
-        <w:t xml:space="preserve">Una vez que definimos todo lo anterior mencionado, comenzamos a pensar en cómo tendría que ser el diseño de nuestra página, en nuestro caso pensamos que tenia que ser algo llamativo </w:t>
-      </w:r>
-      <w:r>
-        <w:t xml:space="preserve">acorde al tema que habíamos elegido; tenía que </w:t>
-      </w:r>
-      <w:r>
-        <w:t>visualmente agradable para el usuario</w:t>
-      </w:r>
-      <w:r>
-        <w:t xml:space="preserve"> para jalar su atención</w:t>
+      <w:r>
+        <w:t xml:space="preserve"> su atención</w:t>
       </w:r>
       <w:r>
         <w:t>, por lo que decidimos poner un fondo muy llamativo</w:t>
@@ -550,13 +511,7 @@
         <w:t xml:space="preserve"> y sobre el poner</w:t>
       </w:r>
       <w:r>
-        <w:t xml:space="preserve"> </w:t>
-      </w:r>
-      <w:r>
-        <w:t>un recuadro blanco con transparencia</w:t>
-      </w:r>
-      <w:r>
-        <w:t xml:space="preserve"> en donde pondríamos toda</w:t>
+        <w:t xml:space="preserve"> un recuadro blanco con transparencia en donde pondríamos toda</w:t>
       </w:r>
       <w:r>
         <w:t xml:space="preserve"> la información</w:t>
@@ -588,13 +543,7 @@
         <w:jc w:val="both"/>
       </w:pPr>
       <w:r>
-        <w:t xml:space="preserve">Nuestra pagina resuelve los problemas del usuario puesto que le da información específica </w:t>
-      </w:r>
-      <w:r>
-        <w:t>de cada Pokémon de manera visualmente simple y divertida</w:t>
-      </w:r>
-      <w:r>
-        <w:t xml:space="preserve">, al menos sobre los únicos 151 Pokémon que aparecen dentro del juego de Pokémon </w:t>
+        <w:t xml:space="preserve">Nuestra pagina resuelve los problemas del usuario puesto que le da información específica de cada Pokémon de manera visualmente simple y divertida, al menos sobre los únicos 151 Pokémon que aparecen dentro del juego de Pokémon </w:t>
       </w:r>
       <w:proofErr w:type="spellStart"/>
       <w:r>

</xml_diff>